<commit_message>
Atualização briefing e debriefing
</commit_message>
<xml_diff>
--- a/Gerador de Fichas de voo/Variante - PLA/Modelo0.docx
+++ b/Gerador de Fichas de voo/Variante - PLA/Modelo0.docx
@@ -1,6 +1,6 @@
 
 <file path=word/document.xml><?xml version="1.0" encoding="utf-8"?>
-<w:document xmlns:wpc="http://schemas.microsoft.com/office/word/2010/wordprocessingCanvas" xmlns:cx="http://schemas.microsoft.com/office/drawing/2014/chartex" xmlns:cx1="http://schemas.microsoft.com/office/drawing/2015/9/8/chartex" xmlns:cx2="http://schemas.microsoft.com/office/drawing/2015/10/21/chartex" xmlns:cx3="http://schemas.microsoft.com/office/drawing/2016/5/9/chartex" xmlns:cx4="http://schemas.microsoft.com/office/drawing/2016/5/10/chartex" xmlns:cx5="http://schemas.microsoft.com/office/drawing/2016/5/11/chartex" xmlns:cx6="http://schemas.microsoft.com/office/drawing/2016/5/12/chartex" xmlns:cx7="http://schemas.microsoft.com/office/drawing/2016/5/13/chartex" xmlns:cx8="http://schemas.microsoft.com/office/drawing/2016/5/14/chartex" xmlns:mc="http://schemas.openxmlformats.org/markup-compatibility/2006" xmlns:aink="http://schemas.microsoft.com/office/drawing/2016/ink" xmlns:am3d="http://schemas.microsoft.com/office/drawing/2017/model3d" xmlns:o="urn:schemas-microsoft-com:office:office" xmlns:r="http://schemas.openxmlformats.org/officeDocument/2006/relationships" xmlns:m="http://schemas.openxmlformats.org/officeDocument/2006/math" xmlns:v="urn:schemas-microsoft-com:vml" xmlns:wp14="http://schemas.microsoft.com/office/word/2010/wordprocessingDrawing" xmlns:wp="http://schemas.openxmlformats.org/drawingml/2006/wordprocessingDrawing" xmlns:w10="urn:schemas-microsoft-com:office:word" xmlns:w="http://schemas.openxmlformats.org/wordprocessingml/2006/main" xmlns:w14="http://schemas.microsoft.com/office/word/2010/wordml" xmlns:w15="http://schemas.microsoft.com/office/word/2012/wordml" xmlns:w16cid="http://schemas.microsoft.com/office/word/2016/wordml/cid" xmlns:w16se="http://schemas.microsoft.com/office/word/2015/wordml/symex" xmlns:wpg="http://schemas.microsoft.com/office/word/2010/wordprocessingGroup" xmlns:wpi="http://schemas.microsoft.com/office/word/2010/wordprocessingInk" xmlns:wne="http://schemas.microsoft.com/office/word/2006/wordml" xmlns:wps="http://schemas.microsoft.com/office/word/2010/wordprocessingShape" mc:Ignorable="w14 w15 w16se w16cid wp14">
+<w:document xmlns:wpc="http://schemas.microsoft.com/office/word/2010/wordprocessingCanvas" xmlns:cx="http://schemas.microsoft.com/office/drawing/2014/chartex" xmlns:cx1="http://schemas.microsoft.com/office/drawing/2015/9/8/chartex" xmlns:cx2="http://schemas.microsoft.com/office/drawing/2015/10/21/chartex" xmlns:cx3="http://schemas.microsoft.com/office/drawing/2016/5/9/chartex" xmlns:cx4="http://schemas.microsoft.com/office/drawing/2016/5/10/chartex" xmlns:cx5="http://schemas.microsoft.com/office/drawing/2016/5/11/chartex" xmlns:cx6="http://schemas.microsoft.com/office/drawing/2016/5/12/chartex" xmlns:cx7="http://schemas.microsoft.com/office/drawing/2016/5/13/chartex" xmlns:cx8="http://schemas.microsoft.com/office/drawing/2016/5/14/chartex" xmlns:mc="http://schemas.openxmlformats.org/markup-compatibility/2006" xmlns:aink="http://schemas.microsoft.com/office/drawing/2016/ink" xmlns:am3d="http://schemas.microsoft.com/office/drawing/2017/model3d" xmlns:o="urn:schemas-microsoft-com:office:office" xmlns:r="http://schemas.openxmlformats.org/officeDocument/2006/relationships" xmlns:m="http://schemas.openxmlformats.org/officeDocument/2006/math" xmlns:v="urn:schemas-microsoft-com:vml" xmlns:wp14="http://schemas.microsoft.com/office/word/2010/wordprocessingDrawing" xmlns:wp="http://schemas.openxmlformats.org/drawingml/2006/wordprocessingDrawing" xmlns:w10="urn:schemas-microsoft-com:office:word" xmlns:w="http://schemas.openxmlformats.org/wordprocessingml/2006/main" xmlns:w14="http://schemas.microsoft.com/office/word/2010/wordml" xmlns:w15="http://schemas.microsoft.com/office/word/2012/wordml" xmlns:w16cex="http://schemas.microsoft.com/office/word/2018/wordml/cex" xmlns:w16cid="http://schemas.microsoft.com/office/word/2016/wordml/cid" xmlns:w16="http://schemas.microsoft.com/office/word/2018/wordml" xmlns:w16se="http://schemas.microsoft.com/office/word/2015/wordml/symex" xmlns:wpg="http://schemas.microsoft.com/office/word/2010/wordprocessingGroup" xmlns:wpi="http://schemas.microsoft.com/office/word/2010/wordprocessingInk" xmlns:wne="http://schemas.microsoft.com/office/word/2006/wordml" xmlns:wps="http://schemas.microsoft.com/office/word/2010/wordprocessingShape" mc:Ignorable="w14 w15 w16se w16cid w16 w16cex wp14">
   <w:body>
     <w:tbl>
       <w:tblPr>
@@ -1823,7 +1823,8 @@
         <w:tblLook w:val="04A0" w:firstRow="1" w:lastRow="0" w:firstColumn="1" w:lastColumn="0" w:noHBand="0" w:noVBand="1"/>
       </w:tblPr>
       <w:tblGrid>
-        <w:gridCol w:w="6714"/>
+        <w:gridCol w:w="5097"/>
+        <w:gridCol w:w="1617"/>
         <w:gridCol w:w="3481"/>
       </w:tblGrid>
       <w:tr>
@@ -1833,7 +1834,7 @@
         <w:tc>
           <w:tcPr>
             <w:tcW w:w="10195" w:type="dxa"/>
-            <w:gridSpan w:val="2"/>
+            <w:gridSpan w:val="3"/>
             <w:shd w:val="clear" w:color="auto" w:fill="011E57"/>
           </w:tcPr>
           <w:p>
@@ -1865,7 +1866,7 @@
         <w:tc>
           <w:tcPr>
             <w:tcW w:w="10195" w:type="dxa"/>
-            <w:gridSpan w:val="2"/>
+            <w:gridSpan w:val="3"/>
             <w:tcBorders>
               <w:bottom w:val="single" w:sz="4" w:space="0" w:color="auto"/>
             </w:tcBorders>
@@ -1905,7 +1906,7 @@
         <w:tc>
           <w:tcPr>
             <w:tcW w:w="10195" w:type="dxa"/>
-            <w:gridSpan w:val="2"/>
+            <w:gridSpan w:val="3"/>
             <w:tcBorders>
               <w:bottom w:val="double" w:sz="4" w:space="0" w:color="auto"/>
             </w:tcBorders>
@@ -1915,8 +1916,8 @@
               <w:jc w:val="center"/>
               <w:rPr>
                 <w:rFonts w:ascii="Arial" w:hAnsi="Arial" w:cs="Arial"/>
-                <w:sz w:val="36"/>
-                <w:szCs w:val="36"/>
+                <w:sz w:val="28"/>
+                <w:szCs w:val="28"/>
                 <w:lang w:val="pt-BR"/>
               </w:rPr>
             </w:pPr>
@@ -1927,19 +1928,8 @@
                 <w:szCs w:val="36"/>
                 <w:lang w:val="pt-BR"/>
               </w:rPr>
-              <w:t>___________________________________________________________________________________________________________________________________________________________________________________________________________________________________________________________________________________________________________________________________________________________________________________________________________________________________________________________________________________________________________________________________________________________________________________________________________________________________________________________________________________________________________________________________________________________________________________________________________________________________________________________________________________________________________________________________________________________________________________________________________________________________________________________________________________________________________________________________________________________________________________________________________________________________________________________________________________________________________________________________________________________________________</w:t>
-            </w:r>
-          </w:p>
-          <w:p>
-            <w:pPr>
-              <w:jc w:val="center"/>
-              <w:rPr>
-                <w:rFonts w:ascii="Arial" w:hAnsi="Arial" w:cs="Arial"/>
-                <w:sz w:val="28"/>
-                <w:szCs w:val="28"/>
-                <w:lang w:val="pt-BR"/>
-              </w:rPr>
-            </w:pPr>
+              <w:t>_________________________________________________________________________________________________________________________________________________________________________________________________________________________________________________________________________________________________________________________________________________________________________________________________________________________________________________________________________________________________________________________________________________________________________________________________________________________________________________________________________________________________________________________________________________________________________________________________________________________________________________________________________________________________________________________________________________________________________________________________________________________________________________________________________________________________________________________________________________________________________________________________________________________________________________________________________</w:t>
+            </w:r>
           </w:p>
         </w:tc>
       </w:tr>
@@ -1950,7 +1940,7 @@
         <w:tc>
           <w:tcPr>
             <w:tcW w:w="10195" w:type="dxa"/>
-            <w:gridSpan w:val="2"/>
+            <w:gridSpan w:val="3"/>
             <w:shd w:val="clear" w:color="auto" w:fill="011E57"/>
           </w:tcPr>
           <w:p>
@@ -1969,10 +1959,22 @@
                 <w:rFonts w:ascii="Fira Code" w:hAnsi="Fira Code" w:cs="Fira Code"/>
                 <w:b/>
                 <w:bCs/>
+                <w:i/>
+                <w:iCs/>
                 <w:color w:val="FFFFFF" w:themeColor="background1"/>
                 <w:lang w:val="pt-BR"/>
               </w:rPr>
-              <w:t>Assinaturas</w:t>
+              <w:t>Briefing e Debriefing</w:t>
+            </w:r>
+            <w:r>
+              <w:rPr>
+                <w:rFonts w:ascii="Fira Code" w:hAnsi="Fira Code" w:cs="Fira Code"/>
+                <w:b/>
+                <w:bCs/>
+                <w:color w:val="FFFFFF" w:themeColor="background1"/>
+                <w:lang w:val="pt-BR"/>
+              </w:rPr>
+              <w:t xml:space="preserve"> (horários)</w:t>
             </w:r>
           </w:p>
         </w:tc>
@@ -1983,23 +1985,130 @@
         </w:trPr>
         <w:tc>
           <w:tcPr>
+            <w:tcW w:w="5097" w:type="dxa"/>
+            <w:shd w:val="clear" w:color="auto" w:fill="auto"/>
+            <w:vAlign w:val="center"/>
+          </w:tcPr>
+          <w:p>
+            <w:pPr>
+              <w:rPr>
+                <w:rFonts w:ascii="Fira Code" w:hAnsi="Fira Code" w:cs="Fira Code"/>
+                <w:lang w:val="pt-BR"/>
+              </w:rPr>
+            </w:pPr>
+            <w:r>
+              <w:rPr>
+                <w:rFonts w:ascii="Fira Code" w:hAnsi="Fira Code" w:cs="Fira Code"/>
+                <w:lang w:val="pt-BR"/>
+              </w:rPr>
+              <w:t xml:space="preserve">Início do </w:t>
+            </w:r>
+            <w:r>
+              <w:rPr>
+                <w:rFonts w:ascii="Fira Code" w:hAnsi="Fira Code" w:cs="Fira Code"/>
+                <w:i/>
+                <w:iCs/>
+                <w:lang w:val="pt-BR"/>
+              </w:rPr>
+              <w:t>Briefing</w:t>
+            </w:r>
+            <w:r>
+              <w:rPr>
+                <w:rFonts w:ascii="Fira Code" w:hAnsi="Fira Code" w:cs="Fira Code"/>
+                <w:lang w:val="pt-BR"/>
+              </w:rPr>
+              <w:t xml:space="preserve">:     </w:t>
+            </w:r>
+            <w:proofErr w:type="gramStart"/>
+            <w:r>
+              <w:rPr>
+                <w:rFonts w:ascii="Fira Code" w:hAnsi="Fira Code" w:cs="Fira Code"/>
+                <w:lang w:val="pt-BR"/>
+              </w:rPr>
+              <w:t xml:space="preserve">  :</w:t>
+            </w:r>
+            <w:proofErr w:type="gramEnd"/>
+          </w:p>
+        </w:tc>
+        <w:tc>
+          <w:tcPr>
+            <w:tcW w:w="5098" w:type="dxa"/>
+            <w:gridSpan w:val="2"/>
+            <w:shd w:val="clear" w:color="auto" w:fill="auto"/>
+            <w:vAlign w:val="center"/>
+          </w:tcPr>
+          <w:p>
+            <w:pPr>
+              <w:rPr>
+                <w:rFonts w:ascii="Fira Code" w:hAnsi="Fira Code" w:cs="Fira Code"/>
+                <w:lang w:val="pt-BR"/>
+              </w:rPr>
+            </w:pPr>
+            <w:r>
+              <w:rPr>
+                <w:rFonts w:ascii="Fira Code" w:hAnsi="Fira Code" w:cs="Fira Code"/>
+                <w:lang w:val="pt-BR"/>
+              </w:rPr>
+              <w:t xml:space="preserve">Término do </w:t>
+            </w:r>
+            <w:r>
+              <w:rPr>
+                <w:rFonts w:ascii="Fira Code" w:hAnsi="Fira Code" w:cs="Fira Code"/>
+                <w:i/>
+                <w:iCs/>
+                <w:lang w:val="pt-BR"/>
+              </w:rPr>
+              <w:t>Debriefing</w:t>
+            </w:r>
+            <w:r>
+              <w:rPr>
+                <w:rFonts w:ascii="Fira Code" w:hAnsi="Fira Code" w:cs="Fira Code"/>
+                <w:lang w:val="pt-BR"/>
+              </w:rPr>
+              <w:t xml:space="preserve">:     </w:t>
+            </w:r>
+            <w:proofErr w:type="gramStart"/>
+            <w:r>
+              <w:rPr>
+                <w:rFonts w:ascii="Fira Code" w:hAnsi="Fira Code" w:cs="Fira Code"/>
+                <w:lang w:val="pt-BR"/>
+              </w:rPr>
+              <w:t xml:space="preserve">  :</w:t>
+            </w:r>
+            <w:proofErr w:type="gramEnd"/>
+          </w:p>
+        </w:tc>
+      </w:tr>
+      <w:tr>
+        <w:trPr>
+          <w:trHeight w:val="340"/>
+        </w:trPr>
+        <w:tc>
+          <w:tcPr>
             <w:tcW w:w="10195" w:type="dxa"/>
-            <w:gridSpan w:val="2"/>
-            <w:vAlign w:val="center"/>
-          </w:tcPr>
-          <w:p>
-            <w:pPr>
-              <w:rPr>
-                <w:rFonts w:ascii="Fira Code" w:hAnsi="Fira Code" w:cs="Fira Code"/>
-                <w:lang w:val="pt-BR"/>
-              </w:rPr>
-            </w:pPr>
-            <w:r>
-              <w:rPr>
-                <w:rFonts w:ascii="Fira Code" w:hAnsi="Fira Code" w:cs="Fira Code"/>
-                <w:lang w:val="pt-BR"/>
-              </w:rPr>
-              <w:t>Aluno:</w:t>
+            <w:gridSpan w:val="3"/>
+            <w:shd w:val="clear" w:color="auto" w:fill="011E57"/>
+          </w:tcPr>
+          <w:p>
+            <w:pPr>
+              <w:jc w:val="center"/>
+              <w:rPr>
+                <w:rFonts w:ascii="Fira Code" w:hAnsi="Fira Code" w:cs="Fira Code"/>
+                <w:b/>
+                <w:bCs/>
+                <w:color w:val="FFFFFF" w:themeColor="background1"/>
+                <w:lang w:val="pt-BR"/>
+              </w:rPr>
+            </w:pPr>
+            <w:r>
+              <w:rPr>
+                <w:rFonts w:ascii="Fira Code" w:hAnsi="Fira Code" w:cs="Fira Code"/>
+                <w:b/>
+                <w:bCs/>
+                <w:color w:val="FFFFFF" w:themeColor="background1"/>
+                <w:lang w:val="pt-BR"/>
+              </w:rPr>
+              <w:t>Assinaturas</w:t>
             </w:r>
           </w:p>
         </w:tc>
@@ -2011,7 +2120,7 @@
         <w:tc>
           <w:tcPr>
             <w:tcW w:w="10195" w:type="dxa"/>
-            <w:gridSpan w:val="2"/>
+            <w:gridSpan w:val="3"/>
             <w:vAlign w:val="center"/>
           </w:tcPr>
           <w:p>
@@ -2026,7 +2135,7 @@
                 <w:rFonts w:ascii="Fira Code" w:hAnsi="Fira Code" w:cs="Fira Code"/>
                 <w:lang w:val="pt-BR"/>
               </w:rPr>
-              <w:t>Instrutor:</w:t>
+              <w:t>Aluno:</w:t>
             </w:r>
           </w:p>
         </w:tc>
@@ -2037,7 +2146,8 @@
         </w:trPr>
         <w:tc>
           <w:tcPr>
-            <w:tcW w:w="6714" w:type="dxa"/>
+            <w:tcW w:w="10195" w:type="dxa"/>
+            <w:gridSpan w:val="3"/>
             <w:vAlign w:val="center"/>
           </w:tcPr>
           <w:p>
@@ -2052,28 +2162,7 @@
                 <w:rFonts w:ascii="Fira Code" w:hAnsi="Fira Code" w:cs="Fira Code"/>
                 <w:lang w:val="pt-BR"/>
               </w:rPr>
-              <w:t>Coordenador:</w:t>
-            </w:r>
-          </w:p>
-        </w:tc>
-        <w:tc>
-          <w:tcPr>
-            <w:tcW w:w="3481" w:type="dxa"/>
-            <w:vAlign w:val="center"/>
-          </w:tcPr>
-          <w:p>
-            <w:pPr>
-              <w:rPr>
-                <w:rFonts w:ascii="Fira Code" w:hAnsi="Fira Code" w:cs="Fira Code"/>
-                <w:lang w:val="pt-BR"/>
-              </w:rPr>
-            </w:pPr>
-            <w:r>
-              <w:rPr>
-                <w:rFonts w:ascii="Fira Code" w:hAnsi="Fira Code" w:cs="Fira Code"/>
-                <w:lang w:val="pt-BR"/>
-              </w:rPr>
-              <w:t>CANAC:</w:t>
+              <w:t>Instrutor:</w:t>
             </w:r>
           </w:p>
         </w:tc>
@@ -2085,6 +2174,55 @@
         <w:tc>
           <w:tcPr>
             <w:tcW w:w="6714" w:type="dxa"/>
+            <w:gridSpan w:val="2"/>
+            <w:vAlign w:val="center"/>
+          </w:tcPr>
+          <w:p>
+            <w:pPr>
+              <w:rPr>
+                <w:rFonts w:ascii="Fira Code" w:hAnsi="Fira Code" w:cs="Fira Code"/>
+                <w:lang w:val="pt-BR"/>
+              </w:rPr>
+            </w:pPr>
+            <w:r>
+              <w:rPr>
+                <w:rFonts w:ascii="Fira Code" w:hAnsi="Fira Code" w:cs="Fira Code"/>
+                <w:lang w:val="pt-BR"/>
+              </w:rPr>
+              <w:t>Coordenador:</w:t>
+            </w:r>
+          </w:p>
+        </w:tc>
+        <w:tc>
+          <w:tcPr>
+            <w:tcW w:w="3481" w:type="dxa"/>
+            <w:vAlign w:val="center"/>
+          </w:tcPr>
+          <w:p>
+            <w:pPr>
+              <w:rPr>
+                <w:rFonts w:ascii="Fira Code" w:hAnsi="Fira Code" w:cs="Fira Code"/>
+                <w:lang w:val="pt-BR"/>
+              </w:rPr>
+            </w:pPr>
+            <w:r>
+              <w:rPr>
+                <w:rFonts w:ascii="Fira Code" w:hAnsi="Fira Code" w:cs="Fira Code"/>
+                <w:lang w:val="pt-BR"/>
+              </w:rPr>
+              <w:t>CANAC:</w:t>
+            </w:r>
+          </w:p>
+        </w:tc>
+      </w:tr>
+      <w:tr>
+        <w:trPr>
+          <w:trHeight w:val="454"/>
+        </w:trPr>
+        <w:tc>
+          <w:tcPr>
+            <w:tcW w:w="6714" w:type="dxa"/>
+            <w:gridSpan w:val="2"/>
             <w:vAlign w:val="center"/>
           </w:tcPr>
           <w:p>
@@ -2159,7 +2297,7 @@
 </file>
 
 <file path=word/endnotes.xml><?xml version="1.0" encoding="utf-8"?>
-<w:endnotes xmlns:wpc="http://schemas.microsoft.com/office/word/2010/wordprocessingCanvas" xmlns:cx="http://schemas.microsoft.com/office/drawing/2014/chartex" xmlns:cx1="http://schemas.microsoft.com/office/drawing/2015/9/8/chartex" xmlns:cx2="http://schemas.microsoft.com/office/drawing/2015/10/21/chartex" xmlns:cx3="http://schemas.microsoft.com/office/drawing/2016/5/9/chartex" xmlns:cx4="http://schemas.microsoft.com/office/drawing/2016/5/10/chartex" xmlns:cx5="http://schemas.microsoft.com/office/drawing/2016/5/11/chartex" xmlns:cx6="http://schemas.microsoft.com/office/drawing/2016/5/12/chartex" xmlns:cx7="http://schemas.microsoft.com/office/drawing/2016/5/13/chartex" xmlns:cx8="http://schemas.microsoft.com/office/drawing/2016/5/14/chartex" xmlns:mc="http://schemas.openxmlformats.org/markup-compatibility/2006" xmlns:aink="http://schemas.microsoft.com/office/drawing/2016/ink" xmlns:am3d="http://schemas.microsoft.com/office/drawing/2017/model3d" xmlns:o="urn:schemas-microsoft-com:office:office" xmlns:r="http://schemas.openxmlformats.org/officeDocument/2006/relationships" xmlns:m="http://schemas.openxmlformats.org/officeDocument/2006/math" xmlns:v="urn:schemas-microsoft-com:vml" xmlns:wp14="http://schemas.microsoft.com/office/word/2010/wordprocessingDrawing" xmlns:wp="http://schemas.openxmlformats.org/drawingml/2006/wordprocessingDrawing" xmlns:w10="urn:schemas-microsoft-com:office:word" xmlns:w="http://schemas.openxmlformats.org/wordprocessingml/2006/main" xmlns:w14="http://schemas.microsoft.com/office/word/2010/wordml" xmlns:w15="http://schemas.microsoft.com/office/word/2012/wordml" xmlns:w16cid="http://schemas.microsoft.com/office/word/2016/wordml/cid" xmlns:w16se="http://schemas.microsoft.com/office/word/2015/wordml/symex" xmlns:wpg="http://schemas.microsoft.com/office/word/2010/wordprocessingGroup" xmlns:wpi="http://schemas.microsoft.com/office/word/2010/wordprocessingInk" xmlns:wne="http://schemas.microsoft.com/office/word/2006/wordml" xmlns:wps="http://schemas.microsoft.com/office/word/2010/wordprocessingShape" mc:Ignorable="w14 w15 w16se w16cid wp14">
+<w:endnotes xmlns:wpc="http://schemas.microsoft.com/office/word/2010/wordprocessingCanvas" xmlns:cx="http://schemas.microsoft.com/office/drawing/2014/chartex" xmlns:cx1="http://schemas.microsoft.com/office/drawing/2015/9/8/chartex" xmlns:cx2="http://schemas.microsoft.com/office/drawing/2015/10/21/chartex" xmlns:cx3="http://schemas.microsoft.com/office/drawing/2016/5/9/chartex" xmlns:cx4="http://schemas.microsoft.com/office/drawing/2016/5/10/chartex" xmlns:cx5="http://schemas.microsoft.com/office/drawing/2016/5/11/chartex" xmlns:cx6="http://schemas.microsoft.com/office/drawing/2016/5/12/chartex" xmlns:cx7="http://schemas.microsoft.com/office/drawing/2016/5/13/chartex" xmlns:cx8="http://schemas.microsoft.com/office/drawing/2016/5/14/chartex" xmlns:mc="http://schemas.openxmlformats.org/markup-compatibility/2006" xmlns:aink="http://schemas.microsoft.com/office/drawing/2016/ink" xmlns:am3d="http://schemas.microsoft.com/office/drawing/2017/model3d" xmlns:o="urn:schemas-microsoft-com:office:office" xmlns:r="http://schemas.openxmlformats.org/officeDocument/2006/relationships" xmlns:m="http://schemas.openxmlformats.org/officeDocument/2006/math" xmlns:v="urn:schemas-microsoft-com:vml" xmlns:wp14="http://schemas.microsoft.com/office/word/2010/wordprocessingDrawing" xmlns:wp="http://schemas.openxmlformats.org/drawingml/2006/wordprocessingDrawing" xmlns:w10="urn:schemas-microsoft-com:office:word" xmlns:w="http://schemas.openxmlformats.org/wordprocessingml/2006/main" xmlns:w14="http://schemas.microsoft.com/office/word/2010/wordml" xmlns:w15="http://schemas.microsoft.com/office/word/2012/wordml" xmlns:w16cex="http://schemas.microsoft.com/office/word/2018/wordml/cex" xmlns:w16cid="http://schemas.microsoft.com/office/word/2016/wordml/cid" xmlns:w16="http://schemas.microsoft.com/office/word/2018/wordml" xmlns:w16se="http://schemas.microsoft.com/office/word/2015/wordml/symex" xmlns:wpg="http://schemas.microsoft.com/office/word/2010/wordprocessingGroup" xmlns:wpi="http://schemas.microsoft.com/office/word/2010/wordprocessingInk" xmlns:wne="http://schemas.microsoft.com/office/word/2006/wordml" xmlns:wps="http://schemas.microsoft.com/office/word/2010/wordprocessingShape" mc:Ignorable="w14 w15 w16se w16cid w16 w16cex wp14">
   <w:endnote w:type="separator" w:id="-1">
     <w:p>
       <w:pPr>
@@ -2184,7 +2322,7 @@
 </file>
 
 <file path=word/footer1.xml><?xml version="1.0" encoding="utf-8"?>
-<w:ftr xmlns:wpc="http://schemas.microsoft.com/office/word/2010/wordprocessingCanvas" xmlns:cx="http://schemas.microsoft.com/office/drawing/2014/chartex" xmlns:cx1="http://schemas.microsoft.com/office/drawing/2015/9/8/chartex" xmlns:cx2="http://schemas.microsoft.com/office/drawing/2015/10/21/chartex" xmlns:cx3="http://schemas.microsoft.com/office/drawing/2016/5/9/chartex" xmlns:cx4="http://schemas.microsoft.com/office/drawing/2016/5/10/chartex" xmlns:cx5="http://schemas.microsoft.com/office/drawing/2016/5/11/chartex" xmlns:cx6="http://schemas.microsoft.com/office/drawing/2016/5/12/chartex" xmlns:cx7="http://schemas.microsoft.com/office/drawing/2016/5/13/chartex" xmlns:cx8="http://schemas.microsoft.com/office/drawing/2016/5/14/chartex" xmlns:mc="http://schemas.openxmlformats.org/markup-compatibility/2006" xmlns:aink="http://schemas.microsoft.com/office/drawing/2016/ink" xmlns:am3d="http://schemas.microsoft.com/office/drawing/2017/model3d" xmlns:o="urn:schemas-microsoft-com:office:office" xmlns:r="http://schemas.openxmlformats.org/officeDocument/2006/relationships" xmlns:m="http://schemas.openxmlformats.org/officeDocument/2006/math" xmlns:v="urn:schemas-microsoft-com:vml" xmlns:wp14="http://schemas.microsoft.com/office/word/2010/wordprocessingDrawing" xmlns:wp="http://schemas.openxmlformats.org/drawingml/2006/wordprocessingDrawing" xmlns:w10="urn:schemas-microsoft-com:office:word" xmlns:w="http://schemas.openxmlformats.org/wordprocessingml/2006/main" xmlns:w14="http://schemas.microsoft.com/office/word/2010/wordml" xmlns:w15="http://schemas.microsoft.com/office/word/2012/wordml" xmlns:w16cid="http://schemas.microsoft.com/office/word/2016/wordml/cid" xmlns:w16se="http://schemas.microsoft.com/office/word/2015/wordml/symex" xmlns:wpg="http://schemas.microsoft.com/office/word/2010/wordprocessingGroup" xmlns:wpi="http://schemas.microsoft.com/office/word/2010/wordprocessingInk" xmlns:wne="http://schemas.microsoft.com/office/word/2006/wordml" xmlns:wps="http://schemas.microsoft.com/office/word/2010/wordprocessingShape" mc:Ignorable="w14 w15 w16se w16cid wp14">
+<w:ftr xmlns:wpc="http://schemas.microsoft.com/office/word/2010/wordprocessingCanvas" xmlns:cx="http://schemas.microsoft.com/office/drawing/2014/chartex" xmlns:cx1="http://schemas.microsoft.com/office/drawing/2015/9/8/chartex" xmlns:cx2="http://schemas.microsoft.com/office/drawing/2015/10/21/chartex" xmlns:cx3="http://schemas.microsoft.com/office/drawing/2016/5/9/chartex" xmlns:cx4="http://schemas.microsoft.com/office/drawing/2016/5/10/chartex" xmlns:cx5="http://schemas.microsoft.com/office/drawing/2016/5/11/chartex" xmlns:cx6="http://schemas.microsoft.com/office/drawing/2016/5/12/chartex" xmlns:cx7="http://schemas.microsoft.com/office/drawing/2016/5/13/chartex" xmlns:cx8="http://schemas.microsoft.com/office/drawing/2016/5/14/chartex" xmlns:mc="http://schemas.openxmlformats.org/markup-compatibility/2006" xmlns:aink="http://schemas.microsoft.com/office/drawing/2016/ink" xmlns:am3d="http://schemas.microsoft.com/office/drawing/2017/model3d" xmlns:o="urn:schemas-microsoft-com:office:office" xmlns:r="http://schemas.openxmlformats.org/officeDocument/2006/relationships" xmlns:m="http://schemas.openxmlformats.org/officeDocument/2006/math" xmlns:v="urn:schemas-microsoft-com:vml" xmlns:wp14="http://schemas.microsoft.com/office/word/2010/wordprocessingDrawing" xmlns:wp="http://schemas.openxmlformats.org/drawingml/2006/wordprocessingDrawing" xmlns:w10="urn:schemas-microsoft-com:office:word" xmlns:w="http://schemas.openxmlformats.org/wordprocessingml/2006/main" xmlns:w14="http://schemas.microsoft.com/office/word/2010/wordml" xmlns:w15="http://schemas.microsoft.com/office/word/2012/wordml" xmlns:w16cex="http://schemas.microsoft.com/office/word/2018/wordml/cex" xmlns:w16cid="http://schemas.microsoft.com/office/word/2016/wordml/cid" xmlns:w16="http://schemas.microsoft.com/office/word/2018/wordml" xmlns:w16se="http://schemas.microsoft.com/office/word/2015/wordml/symex" xmlns:wpg="http://schemas.microsoft.com/office/word/2010/wordprocessingGroup" xmlns:wpi="http://schemas.microsoft.com/office/word/2010/wordprocessingInk" xmlns:wne="http://schemas.microsoft.com/office/word/2006/wordml" xmlns:wps="http://schemas.microsoft.com/office/word/2010/wordprocessingShape" mc:Ignorable="w14 w15 w16se w16cid w16 w16cex wp14">
   <w:p>
     <w:pPr>
       <w:pStyle w:val="Rodap"/>
@@ -2194,7 +2332,7 @@
 </file>
 
 <file path=word/footer2.xml><?xml version="1.0" encoding="utf-8"?>
-<w:ftr xmlns:wpc="http://schemas.microsoft.com/office/word/2010/wordprocessingCanvas" xmlns:cx="http://schemas.microsoft.com/office/drawing/2014/chartex" xmlns:cx1="http://schemas.microsoft.com/office/drawing/2015/9/8/chartex" xmlns:cx2="http://schemas.microsoft.com/office/drawing/2015/10/21/chartex" xmlns:cx3="http://schemas.microsoft.com/office/drawing/2016/5/9/chartex" xmlns:cx4="http://schemas.microsoft.com/office/drawing/2016/5/10/chartex" xmlns:cx5="http://schemas.microsoft.com/office/drawing/2016/5/11/chartex" xmlns:cx6="http://schemas.microsoft.com/office/drawing/2016/5/12/chartex" xmlns:cx7="http://schemas.microsoft.com/office/drawing/2016/5/13/chartex" xmlns:cx8="http://schemas.microsoft.com/office/drawing/2016/5/14/chartex" xmlns:mc="http://schemas.openxmlformats.org/markup-compatibility/2006" xmlns:aink="http://schemas.microsoft.com/office/drawing/2016/ink" xmlns:am3d="http://schemas.microsoft.com/office/drawing/2017/model3d" xmlns:o="urn:schemas-microsoft-com:office:office" xmlns:r="http://schemas.openxmlformats.org/officeDocument/2006/relationships" xmlns:m="http://schemas.openxmlformats.org/officeDocument/2006/math" xmlns:v="urn:schemas-microsoft-com:vml" xmlns:wp14="http://schemas.microsoft.com/office/word/2010/wordprocessingDrawing" xmlns:wp="http://schemas.openxmlformats.org/drawingml/2006/wordprocessingDrawing" xmlns:w10="urn:schemas-microsoft-com:office:word" xmlns:w="http://schemas.openxmlformats.org/wordprocessingml/2006/main" xmlns:w14="http://schemas.microsoft.com/office/word/2010/wordml" xmlns:w15="http://schemas.microsoft.com/office/word/2012/wordml" xmlns:w16cid="http://schemas.microsoft.com/office/word/2016/wordml/cid" xmlns:w16se="http://schemas.microsoft.com/office/word/2015/wordml/symex" xmlns:wpg="http://schemas.microsoft.com/office/word/2010/wordprocessingGroup" xmlns:wpi="http://schemas.microsoft.com/office/word/2010/wordprocessingInk" xmlns:wne="http://schemas.microsoft.com/office/word/2006/wordml" xmlns:wps="http://schemas.microsoft.com/office/word/2010/wordprocessingShape" mc:Ignorable="w14 w15 w16se w16cid wp14">
+<w:ftr xmlns:wpc="http://schemas.microsoft.com/office/word/2010/wordprocessingCanvas" xmlns:cx="http://schemas.microsoft.com/office/drawing/2014/chartex" xmlns:cx1="http://schemas.microsoft.com/office/drawing/2015/9/8/chartex" xmlns:cx2="http://schemas.microsoft.com/office/drawing/2015/10/21/chartex" xmlns:cx3="http://schemas.microsoft.com/office/drawing/2016/5/9/chartex" xmlns:cx4="http://schemas.microsoft.com/office/drawing/2016/5/10/chartex" xmlns:cx5="http://schemas.microsoft.com/office/drawing/2016/5/11/chartex" xmlns:cx6="http://schemas.microsoft.com/office/drawing/2016/5/12/chartex" xmlns:cx7="http://schemas.microsoft.com/office/drawing/2016/5/13/chartex" xmlns:cx8="http://schemas.microsoft.com/office/drawing/2016/5/14/chartex" xmlns:mc="http://schemas.openxmlformats.org/markup-compatibility/2006" xmlns:aink="http://schemas.microsoft.com/office/drawing/2016/ink" xmlns:am3d="http://schemas.microsoft.com/office/drawing/2017/model3d" xmlns:o="urn:schemas-microsoft-com:office:office" xmlns:r="http://schemas.openxmlformats.org/officeDocument/2006/relationships" xmlns:m="http://schemas.openxmlformats.org/officeDocument/2006/math" xmlns:v="urn:schemas-microsoft-com:vml" xmlns:wp14="http://schemas.microsoft.com/office/word/2010/wordprocessingDrawing" xmlns:wp="http://schemas.openxmlformats.org/drawingml/2006/wordprocessingDrawing" xmlns:w10="urn:schemas-microsoft-com:office:word" xmlns:w="http://schemas.openxmlformats.org/wordprocessingml/2006/main" xmlns:w14="http://schemas.microsoft.com/office/word/2010/wordml" xmlns:w15="http://schemas.microsoft.com/office/word/2012/wordml" xmlns:w16cex="http://schemas.microsoft.com/office/word/2018/wordml/cex" xmlns:w16cid="http://schemas.microsoft.com/office/word/2016/wordml/cid" xmlns:w16="http://schemas.microsoft.com/office/word/2018/wordml" xmlns:w16se="http://schemas.microsoft.com/office/word/2015/wordml/symex" xmlns:wpg="http://schemas.microsoft.com/office/word/2010/wordprocessingGroup" xmlns:wpi="http://schemas.microsoft.com/office/word/2010/wordprocessingInk" xmlns:wne="http://schemas.microsoft.com/office/word/2006/wordml" xmlns:wps="http://schemas.microsoft.com/office/word/2010/wordprocessingShape" mc:Ignorable="w14 w15 w16se w16cid w16 w16cex wp14">
   <w:tbl>
     <w:tblPr>
       <w:tblStyle w:val="Tabelacomgrade"/>
@@ -2388,7 +2526,7 @@
               <w:szCs w:val="18"/>
               <w:lang w:val="pt-BR"/>
             </w:rPr>
-            <w:instrText>1</w:instrText>
+            <w:instrText>2</w:instrText>
           </w:r>
           <w:r>
             <w:rPr>
@@ -2425,7 +2563,7 @@
               <w:szCs w:val="18"/>
               <w:lang w:val="pt-BR"/>
             </w:rPr>
-            <w:t>1</w:t>
+            <w:t>2</w:t>
           </w:r>
           <w:r>
             <w:rPr>
@@ -2546,8 +2684,6 @@
             </w:rPr>
             <w:fldChar w:fldCharType="end"/>
           </w:r>
-          <w:bookmarkStart w:id="1" w:name="_GoBack"/>
-          <w:bookmarkEnd w:id="1"/>
         </w:p>
       </w:tc>
       <w:tc>
@@ -2605,7 +2741,7 @@
               <w:szCs w:val="18"/>
               <w:lang w:val="pt-BR"/>
             </w:rPr>
-            <w:t>2019</w:t>
+            <w:t>2020</w:t>
           </w:r>
           <w:r>
             <w:rPr>
@@ -2663,7 +2799,7 @@
 </file>
 
 <file path=word/footer3.xml><?xml version="1.0" encoding="utf-8"?>
-<w:ftr xmlns:wpc="http://schemas.microsoft.com/office/word/2010/wordprocessingCanvas" xmlns:cx="http://schemas.microsoft.com/office/drawing/2014/chartex" xmlns:cx1="http://schemas.microsoft.com/office/drawing/2015/9/8/chartex" xmlns:cx2="http://schemas.microsoft.com/office/drawing/2015/10/21/chartex" xmlns:cx3="http://schemas.microsoft.com/office/drawing/2016/5/9/chartex" xmlns:cx4="http://schemas.microsoft.com/office/drawing/2016/5/10/chartex" xmlns:cx5="http://schemas.microsoft.com/office/drawing/2016/5/11/chartex" xmlns:cx6="http://schemas.microsoft.com/office/drawing/2016/5/12/chartex" xmlns:cx7="http://schemas.microsoft.com/office/drawing/2016/5/13/chartex" xmlns:cx8="http://schemas.microsoft.com/office/drawing/2016/5/14/chartex" xmlns:mc="http://schemas.openxmlformats.org/markup-compatibility/2006" xmlns:aink="http://schemas.microsoft.com/office/drawing/2016/ink" xmlns:am3d="http://schemas.microsoft.com/office/drawing/2017/model3d" xmlns:o="urn:schemas-microsoft-com:office:office" xmlns:r="http://schemas.openxmlformats.org/officeDocument/2006/relationships" xmlns:m="http://schemas.openxmlformats.org/officeDocument/2006/math" xmlns:v="urn:schemas-microsoft-com:vml" xmlns:wp14="http://schemas.microsoft.com/office/word/2010/wordprocessingDrawing" xmlns:wp="http://schemas.openxmlformats.org/drawingml/2006/wordprocessingDrawing" xmlns:w10="urn:schemas-microsoft-com:office:word" xmlns:w="http://schemas.openxmlformats.org/wordprocessingml/2006/main" xmlns:w14="http://schemas.microsoft.com/office/word/2010/wordml" xmlns:w15="http://schemas.microsoft.com/office/word/2012/wordml" xmlns:w16cid="http://schemas.microsoft.com/office/word/2016/wordml/cid" xmlns:w16se="http://schemas.microsoft.com/office/word/2015/wordml/symex" xmlns:wpg="http://schemas.microsoft.com/office/word/2010/wordprocessingGroup" xmlns:wpi="http://schemas.microsoft.com/office/word/2010/wordprocessingInk" xmlns:wne="http://schemas.microsoft.com/office/word/2006/wordml" xmlns:wps="http://schemas.microsoft.com/office/word/2010/wordprocessingShape" mc:Ignorable="w14 w15 w16se w16cid wp14">
+<w:ftr xmlns:wpc="http://schemas.microsoft.com/office/word/2010/wordprocessingCanvas" xmlns:cx="http://schemas.microsoft.com/office/drawing/2014/chartex" xmlns:cx1="http://schemas.microsoft.com/office/drawing/2015/9/8/chartex" xmlns:cx2="http://schemas.microsoft.com/office/drawing/2015/10/21/chartex" xmlns:cx3="http://schemas.microsoft.com/office/drawing/2016/5/9/chartex" xmlns:cx4="http://schemas.microsoft.com/office/drawing/2016/5/10/chartex" xmlns:cx5="http://schemas.microsoft.com/office/drawing/2016/5/11/chartex" xmlns:cx6="http://schemas.microsoft.com/office/drawing/2016/5/12/chartex" xmlns:cx7="http://schemas.microsoft.com/office/drawing/2016/5/13/chartex" xmlns:cx8="http://schemas.microsoft.com/office/drawing/2016/5/14/chartex" xmlns:mc="http://schemas.openxmlformats.org/markup-compatibility/2006" xmlns:aink="http://schemas.microsoft.com/office/drawing/2016/ink" xmlns:am3d="http://schemas.microsoft.com/office/drawing/2017/model3d" xmlns:o="urn:schemas-microsoft-com:office:office" xmlns:r="http://schemas.openxmlformats.org/officeDocument/2006/relationships" xmlns:m="http://schemas.openxmlformats.org/officeDocument/2006/math" xmlns:v="urn:schemas-microsoft-com:vml" xmlns:wp14="http://schemas.microsoft.com/office/word/2010/wordprocessingDrawing" xmlns:wp="http://schemas.openxmlformats.org/drawingml/2006/wordprocessingDrawing" xmlns:w10="urn:schemas-microsoft-com:office:word" xmlns:w="http://schemas.openxmlformats.org/wordprocessingml/2006/main" xmlns:w14="http://schemas.microsoft.com/office/word/2010/wordml" xmlns:w15="http://schemas.microsoft.com/office/word/2012/wordml" xmlns:w16cex="http://schemas.microsoft.com/office/word/2018/wordml/cex" xmlns:w16cid="http://schemas.microsoft.com/office/word/2016/wordml/cid" xmlns:w16="http://schemas.microsoft.com/office/word/2018/wordml" xmlns:w16se="http://schemas.microsoft.com/office/word/2015/wordml/symex" xmlns:wpg="http://schemas.microsoft.com/office/word/2010/wordprocessingGroup" xmlns:wpi="http://schemas.microsoft.com/office/word/2010/wordprocessingInk" xmlns:wne="http://schemas.microsoft.com/office/word/2006/wordml" xmlns:wps="http://schemas.microsoft.com/office/word/2010/wordprocessingShape" mc:Ignorable="w14 w15 w16se w16cid w16 w16cex wp14">
   <w:p>
     <w:pPr>
       <w:pStyle w:val="Rodap"/>
@@ -2673,7 +2809,7 @@
 </file>
 
 <file path=word/footnotes.xml><?xml version="1.0" encoding="utf-8"?>
-<w:footnotes xmlns:wpc="http://schemas.microsoft.com/office/word/2010/wordprocessingCanvas" xmlns:cx="http://schemas.microsoft.com/office/drawing/2014/chartex" xmlns:cx1="http://schemas.microsoft.com/office/drawing/2015/9/8/chartex" xmlns:cx2="http://schemas.microsoft.com/office/drawing/2015/10/21/chartex" xmlns:cx3="http://schemas.microsoft.com/office/drawing/2016/5/9/chartex" xmlns:cx4="http://schemas.microsoft.com/office/drawing/2016/5/10/chartex" xmlns:cx5="http://schemas.microsoft.com/office/drawing/2016/5/11/chartex" xmlns:cx6="http://schemas.microsoft.com/office/drawing/2016/5/12/chartex" xmlns:cx7="http://schemas.microsoft.com/office/drawing/2016/5/13/chartex" xmlns:cx8="http://schemas.microsoft.com/office/drawing/2016/5/14/chartex" xmlns:mc="http://schemas.openxmlformats.org/markup-compatibility/2006" xmlns:aink="http://schemas.microsoft.com/office/drawing/2016/ink" xmlns:am3d="http://schemas.microsoft.com/office/drawing/2017/model3d" xmlns:o="urn:schemas-microsoft-com:office:office" xmlns:r="http://schemas.openxmlformats.org/officeDocument/2006/relationships" xmlns:m="http://schemas.openxmlformats.org/officeDocument/2006/math" xmlns:v="urn:schemas-microsoft-com:vml" xmlns:wp14="http://schemas.microsoft.com/office/word/2010/wordprocessingDrawing" xmlns:wp="http://schemas.openxmlformats.org/drawingml/2006/wordprocessingDrawing" xmlns:w10="urn:schemas-microsoft-com:office:word" xmlns:w="http://schemas.openxmlformats.org/wordprocessingml/2006/main" xmlns:w14="http://schemas.microsoft.com/office/word/2010/wordml" xmlns:w15="http://schemas.microsoft.com/office/word/2012/wordml" xmlns:w16cid="http://schemas.microsoft.com/office/word/2016/wordml/cid" xmlns:w16se="http://schemas.microsoft.com/office/word/2015/wordml/symex" xmlns:wpg="http://schemas.microsoft.com/office/word/2010/wordprocessingGroup" xmlns:wpi="http://schemas.microsoft.com/office/word/2010/wordprocessingInk" xmlns:wne="http://schemas.microsoft.com/office/word/2006/wordml" xmlns:wps="http://schemas.microsoft.com/office/word/2010/wordprocessingShape" mc:Ignorable="w14 w15 w16se w16cid wp14">
+<w:footnotes xmlns:wpc="http://schemas.microsoft.com/office/word/2010/wordprocessingCanvas" xmlns:cx="http://schemas.microsoft.com/office/drawing/2014/chartex" xmlns:cx1="http://schemas.microsoft.com/office/drawing/2015/9/8/chartex" xmlns:cx2="http://schemas.microsoft.com/office/drawing/2015/10/21/chartex" xmlns:cx3="http://schemas.microsoft.com/office/drawing/2016/5/9/chartex" xmlns:cx4="http://schemas.microsoft.com/office/drawing/2016/5/10/chartex" xmlns:cx5="http://schemas.microsoft.com/office/drawing/2016/5/11/chartex" xmlns:cx6="http://schemas.microsoft.com/office/drawing/2016/5/12/chartex" xmlns:cx7="http://schemas.microsoft.com/office/drawing/2016/5/13/chartex" xmlns:cx8="http://schemas.microsoft.com/office/drawing/2016/5/14/chartex" xmlns:mc="http://schemas.openxmlformats.org/markup-compatibility/2006" xmlns:aink="http://schemas.microsoft.com/office/drawing/2016/ink" xmlns:am3d="http://schemas.microsoft.com/office/drawing/2017/model3d" xmlns:o="urn:schemas-microsoft-com:office:office" xmlns:r="http://schemas.openxmlformats.org/officeDocument/2006/relationships" xmlns:m="http://schemas.openxmlformats.org/officeDocument/2006/math" xmlns:v="urn:schemas-microsoft-com:vml" xmlns:wp14="http://schemas.microsoft.com/office/word/2010/wordprocessingDrawing" xmlns:wp="http://schemas.openxmlformats.org/drawingml/2006/wordprocessingDrawing" xmlns:w10="urn:schemas-microsoft-com:office:word" xmlns:w="http://schemas.openxmlformats.org/wordprocessingml/2006/main" xmlns:w14="http://schemas.microsoft.com/office/word/2010/wordml" xmlns:w15="http://schemas.microsoft.com/office/word/2012/wordml" xmlns:w16cex="http://schemas.microsoft.com/office/word/2018/wordml/cex" xmlns:w16cid="http://schemas.microsoft.com/office/word/2016/wordml/cid" xmlns:w16="http://schemas.microsoft.com/office/word/2018/wordml" xmlns:w16se="http://schemas.microsoft.com/office/word/2015/wordml/symex" xmlns:wpg="http://schemas.microsoft.com/office/word/2010/wordprocessingGroup" xmlns:wpi="http://schemas.microsoft.com/office/word/2010/wordprocessingInk" xmlns:wne="http://schemas.microsoft.com/office/word/2006/wordml" xmlns:wps="http://schemas.microsoft.com/office/word/2010/wordprocessingShape" mc:Ignorable="w14 w15 w16se w16cid w16 w16cex wp14">
   <w:footnote w:type="separator" w:id="-1">
     <w:p>
       <w:pPr>
@@ -2698,7 +2834,7 @@
 </file>
 
 <file path=word/header1.xml><?xml version="1.0" encoding="utf-8"?>
-<w:hdr xmlns:wpc="http://schemas.microsoft.com/office/word/2010/wordprocessingCanvas" xmlns:cx="http://schemas.microsoft.com/office/drawing/2014/chartex" xmlns:cx1="http://schemas.microsoft.com/office/drawing/2015/9/8/chartex" xmlns:cx2="http://schemas.microsoft.com/office/drawing/2015/10/21/chartex" xmlns:cx3="http://schemas.microsoft.com/office/drawing/2016/5/9/chartex" xmlns:cx4="http://schemas.microsoft.com/office/drawing/2016/5/10/chartex" xmlns:cx5="http://schemas.microsoft.com/office/drawing/2016/5/11/chartex" xmlns:cx6="http://schemas.microsoft.com/office/drawing/2016/5/12/chartex" xmlns:cx7="http://schemas.microsoft.com/office/drawing/2016/5/13/chartex" xmlns:cx8="http://schemas.microsoft.com/office/drawing/2016/5/14/chartex" xmlns:mc="http://schemas.openxmlformats.org/markup-compatibility/2006" xmlns:aink="http://schemas.microsoft.com/office/drawing/2016/ink" xmlns:am3d="http://schemas.microsoft.com/office/drawing/2017/model3d" xmlns:o="urn:schemas-microsoft-com:office:office" xmlns:r="http://schemas.openxmlformats.org/officeDocument/2006/relationships" xmlns:m="http://schemas.openxmlformats.org/officeDocument/2006/math" xmlns:v="urn:schemas-microsoft-com:vml" xmlns:wp14="http://schemas.microsoft.com/office/word/2010/wordprocessingDrawing" xmlns:wp="http://schemas.openxmlformats.org/drawingml/2006/wordprocessingDrawing" xmlns:w10="urn:schemas-microsoft-com:office:word" xmlns:w="http://schemas.openxmlformats.org/wordprocessingml/2006/main" xmlns:w14="http://schemas.microsoft.com/office/word/2010/wordml" xmlns:w15="http://schemas.microsoft.com/office/word/2012/wordml" xmlns:w16cid="http://schemas.microsoft.com/office/word/2016/wordml/cid" xmlns:w16se="http://schemas.microsoft.com/office/word/2015/wordml/symex" xmlns:wpg="http://schemas.microsoft.com/office/word/2010/wordprocessingGroup" xmlns:wpi="http://schemas.microsoft.com/office/word/2010/wordprocessingInk" xmlns:wne="http://schemas.microsoft.com/office/word/2006/wordml" xmlns:wps="http://schemas.microsoft.com/office/word/2010/wordprocessingShape" mc:Ignorable="w14 w15 w16se w16cid wp14">
+<w:hdr xmlns:wpc="http://schemas.microsoft.com/office/word/2010/wordprocessingCanvas" xmlns:cx="http://schemas.microsoft.com/office/drawing/2014/chartex" xmlns:cx1="http://schemas.microsoft.com/office/drawing/2015/9/8/chartex" xmlns:cx2="http://schemas.microsoft.com/office/drawing/2015/10/21/chartex" xmlns:cx3="http://schemas.microsoft.com/office/drawing/2016/5/9/chartex" xmlns:cx4="http://schemas.microsoft.com/office/drawing/2016/5/10/chartex" xmlns:cx5="http://schemas.microsoft.com/office/drawing/2016/5/11/chartex" xmlns:cx6="http://schemas.microsoft.com/office/drawing/2016/5/12/chartex" xmlns:cx7="http://schemas.microsoft.com/office/drawing/2016/5/13/chartex" xmlns:cx8="http://schemas.microsoft.com/office/drawing/2016/5/14/chartex" xmlns:mc="http://schemas.openxmlformats.org/markup-compatibility/2006" xmlns:aink="http://schemas.microsoft.com/office/drawing/2016/ink" xmlns:am3d="http://schemas.microsoft.com/office/drawing/2017/model3d" xmlns:o="urn:schemas-microsoft-com:office:office" xmlns:r="http://schemas.openxmlformats.org/officeDocument/2006/relationships" xmlns:m="http://schemas.openxmlformats.org/officeDocument/2006/math" xmlns:v="urn:schemas-microsoft-com:vml" xmlns:wp14="http://schemas.microsoft.com/office/word/2010/wordprocessingDrawing" xmlns:wp="http://schemas.openxmlformats.org/drawingml/2006/wordprocessingDrawing" xmlns:w10="urn:schemas-microsoft-com:office:word" xmlns:w="http://schemas.openxmlformats.org/wordprocessingml/2006/main" xmlns:w14="http://schemas.microsoft.com/office/word/2010/wordml" xmlns:w15="http://schemas.microsoft.com/office/word/2012/wordml" xmlns:w16cex="http://schemas.microsoft.com/office/word/2018/wordml/cex" xmlns:w16cid="http://schemas.microsoft.com/office/word/2016/wordml/cid" xmlns:w16="http://schemas.microsoft.com/office/word/2018/wordml" xmlns:w16se="http://schemas.microsoft.com/office/word/2015/wordml/symex" xmlns:wpg="http://schemas.microsoft.com/office/word/2010/wordprocessingGroup" xmlns:wpi="http://schemas.microsoft.com/office/word/2010/wordprocessingInk" xmlns:wne="http://schemas.microsoft.com/office/word/2006/wordml" xmlns:wps="http://schemas.microsoft.com/office/word/2010/wordprocessingShape" mc:Ignorable="w14 w15 w16se w16cid w16 w16cex wp14">
   <w:p>
     <w:pPr>
       <w:pStyle w:val="Cabealho"/>
@@ -2708,7 +2844,7 @@
 </file>
 
 <file path=word/header2.xml><?xml version="1.0" encoding="utf-8"?>
-<w:hdr xmlns:wpc="http://schemas.microsoft.com/office/word/2010/wordprocessingCanvas" xmlns:cx="http://schemas.microsoft.com/office/drawing/2014/chartex" xmlns:cx1="http://schemas.microsoft.com/office/drawing/2015/9/8/chartex" xmlns:cx2="http://schemas.microsoft.com/office/drawing/2015/10/21/chartex" xmlns:cx3="http://schemas.microsoft.com/office/drawing/2016/5/9/chartex" xmlns:cx4="http://schemas.microsoft.com/office/drawing/2016/5/10/chartex" xmlns:cx5="http://schemas.microsoft.com/office/drawing/2016/5/11/chartex" xmlns:cx6="http://schemas.microsoft.com/office/drawing/2016/5/12/chartex" xmlns:cx7="http://schemas.microsoft.com/office/drawing/2016/5/13/chartex" xmlns:cx8="http://schemas.microsoft.com/office/drawing/2016/5/14/chartex" xmlns:mc="http://schemas.openxmlformats.org/markup-compatibility/2006" xmlns:aink="http://schemas.microsoft.com/office/drawing/2016/ink" xmlns:am3d="http://schemas.microsoft.com/office/drawing/2017/model3d" xmlns:o="urn:schemas-microsoft-com:office:office" xmlns:r="http://schemas.openxmlformats.org/officeDocument/2006/relationships" xmlns:m="http://schemas.openxmlformats.org/officeDocument/2006/math" xmlns:v="urn:schemas-microsoft-com:vml" xmlns:wp14="http://schemas.microsoft.com/office/word/2010/wordprocessingDrawing" xmlns:wp="http://schemas.openxmlformats.org/drawingml/2006/wordprocessingDrawing" xmlns:w10="urn:schemas-microsoft-com:office:word" xmlns:w="http://schemas.openxmlformats.org/wordprocessingml/2006/main" xmlns:w14="http://schemas.microsoft.com/office/word/2010/wordml" xmlns:w15="http://schemas.microsoft.com/office/word/2012/wordml" xmlns:w16cid="http://schemas.microsoft.com/office/word/2016/wordml/cid" xmlns:w16se="http://schemas.microsoft.com/office/word/2015/wordml/symex" xmlns:wpg="http://schemas.microsoft.com/office/word/2010/wordprocessingGroup" xmlns:wpi="http://schemas.microsoft.com/office/word/2010/wordprocessingInk" xmlns:wne="http://schemas.microsoft.com/office/word/2006/wordml" xmlns:wps="http://schemas.microsoft.com/office/word/2010/wordprocessingShape" mc:Ignorable="w14 w15 w16se w16cid wp14">
+<w:hdr xmlns:wpc="http://schemas.microsoft.com/office/word/2010/wordprocessingCanvas" xmlns:cx="http://schemas.microsoft.com/office/drawing/2014/chartex" xmlns:cx1="http://schemas.microsoft.com/office/drawing/2015/9/8/chartex" xmlns:cx2="http://schemas.microsoft.com/office/drawing/2015/10/21/chartex" xmlns:cx3="http://schemas.microsoft.com/office/drawing/2016/5/9/chartex" xmlns:cx4="http://schemas.microsoft.com/office/drawing/2016/5/10/chartex" xmlns:cx5="http://schemas.microsoft.com/office/drawing/2016/5/11/chartex" xmlns:cx6="http://schemas.microsoft.com/office/drawing/2016/5/12/chartex" xmlns:cx7="http://schemas.microsoft.com/office/drawing/2016/5/13/chartex" xmlns:cx8="http://schemas.microsoft.com/office/drawing/2016/5/14/chartex" xmlns:mc="http://schemas.openxmlformats.org/markup-compatibility/2006" xmlns:aink="http://schemas.microsoft.com/office/drawing/2016/ink" xmlns:am3d="http://schemas.microsoft.com/office/drawing/2017/model3d" xmlns:o="urn:schemas-microsoft-com:office:office" xmlns:r="http://schemas.openxmlformats.org/officeDocument/2006/relationships" xmlns:m="http://schemas.openxmlformats.org/officeDocument/2006/math" xmlns:v="urn:schemas-microsoft-com:vml" xmlns:wp14="http://schemas.microsoft.com/office/word/2010/wordprocessingDrawing" xmlns:wp="http://schemas.openxmlformats.org/drawingml/2006/wordprocessingDrawing" xmlns:w10="urn:schemas-microsoft-com:office:word" xmlns:w="http://schemas.openxmlformats.org/wordprocessingml/2006/main" xmlns:w14="http://schemas.microsoft.com/office/word/2010/wordml" xmlns:w15="http://schemas.microsoft.com/office/word/2012/wordml" xmlns:w16cex="http://schemas.microsoft.com/office/word/2018/wordml/cex" xmlns:w16cid="http://schemas.microsoft.com/office/word/2016/wordml/cid" xmlns:w16="http://schemas.microsoft.com/office/word/2018/wordml" xmlns:w16se="http://schemas.microsoft.com/office/word/2015/wordml/symex" xmlns:wpg="http://schemas.microsoft.com/office/word/2010/wordprocessingGroup" xmlns:wpi="http://schemas.microsoft.com/office/word/2010/wordprocessingInk" xmlns:wne="http://schemas.microsoft.com/office/word/2006/wordml" xmlns:wps="http://schemas.microsoft.com/office/word/2010/wordprocessingShape" mc:Ignorable="w14 w15 w16se w16cid w16 w16cex wp14">
   <w:p>
     <w:pPr>
       <w:pStyle w:val="Cabealho"/>
@@ -2718,7 +2854,7 @@
 </file>
 
 <file path=word/header3.xml><?xml version="1.0" encoding="utf-8"?>
-<w:hdr xmlns:wpc="http://schemas.microsoft.com/office/word/2010/wordprocessingCanvas" xmlns:cx="http://schemas.microsoft.com/office/drawing/2014/chartex" xmlns:cx1="http://schemas.microsoft.com/office/drawing/2015/9/8/chartex" xmlns:cx2="http://schemas.microsoft.com/office/drawing/2015/10/21/chartex" xmlns:cx3="http://schemas.microsoft.com/office/drawing/2016/5/9/chartex" xmlns:cx4="http://schemas.microsoft.com/office/drawing/2016/5/10/chartex" xmlns:cx5="http://schemas.microsoft.com/office/drawing/2016/5/11/chartex" xmlns:cx6="http://schemas.microsoft.com/office/drawing/2016/5/12/chartex" xmlns:cx7="http://schemas.microsoft.com/office/drawing/2016/5/13/chartex" xmlns:cx8="http://schemas.microsoft.com/office/drawing/2016/5/14/chartex" xmlns:mc="http://schemas.openxmlformats.org/markup-compatibility/2006" xmlns:aink="http://schemas.microsoft.com/office/drawing/2016/ink" xmlns:am3d="http://schemas.microsoft.com/office/drawing/2017/model3d" xmlns:o="urn:schemas-microsoft-com:office:office" xmlns:r="http://schemas.openxmlformats.org/officeDocument/2006/relationships" xmlns:m="http://schemas.openxmlformats.org/officeDocument/2006/math" xmlns:v="urn:schemas-microsoft-com:vml" xmlns:wp14="http://schemas.microsoft.com/office/word/2010/wordprocessingDrawing" xmlns:wp="http://schemas.openxmlformats.org/drawingml/2006/wordprocessingDrawing" xmlns:w10="urn:schemas-microsoft-com:office:word" xmlns:w="http://schemas.openxmlformats.org/wordprocessingml/2006/main" xmlns:w14="http://schemas.microsoft.com/office/word/2010/wordml" xmlns:w15="http://schemas.microsoft.com/office/word/2012/wordml" xmlns:w16cid="http://schemas.microsoft.com/office/word/2016/wordml/cid" xmlns:w16se="http://schemas.microsoft.com/office/word/2015/wordml/symex" xmlns:wpg="http://schemas.microsoft.com/office/word/2010/wordprocessingGroup" xmlns:wpi="http://schemas.microsoft.com/office/word/2010/wordprocessingInk" xmlns:wne="http://schemas.microsoft.com/office/word/2006/wordml" xmlns:wps="http://schemas.microsoft.com/office/word/2010/wordprocessingShape" mc:Ignorable="w14 w15 w16se w16cid wp14">
+<w:hdr xmlns:wpc="http://schemas.microsoft.com/office/word/2010/wordprocessingCanvas" xmlns:cx="http://schemas.microsoft.com/office/drawing/2014/chartex" xmlns:cx1="http://schemas.microsoft.com/office/drawing/2015/9/8/chartex" xmlns:cx2="http://schemas.microsoft.com/office/drawing/2015/10/21/chartex" xmlns:cx3="http://schemas.microsoft.com/office/drawing/2016/5/9/chartex" xmlns:cx4="http://schemas.microsoft.com/office/drawing/2016/5/10/chartex" xmlns:cx5="http://schemas.microsoft.com/office/drawing/2016/5/11/chartex" xmlns:cx6="http://schemas.microsoft.com/office/drawing/2016/5/12/chartex" xmlns:cx7="http://schemas.microsoft.com/office/drawing/2016/5/13/chartex" xmlns:cx8="http://schemas.microsoft.com/office/drawing/2016/5/14/chartex" xmlns:mc="http://schemas.openxmlformats.org/markup-compatibility/2006" xmlns:aink="http://schemas.microsoft.com/office/drawing/2016/ink" xmlns:am3d="http://schemas.microsoft.com/office/drawing/2017/model3d" xmlns:o="urn:schemas-microsoft-com:office:office" xmlns:r="http://schemas.openxmlformats.org/officeDocument/2006/relationships" xmlns:m="http://schemas.openxmlformats.org/officeDocument/2006/math" xmlns:v="urn:schemas-microsoft-com:vml" xmlns:wp14="http://schemas.microsoft.com/office/word/2010/wordprocessingDrawing" xmlns:wp="http://schemas.openxmlformats.org/drawingml/2006/wordprocessingDrawing" xmlns:w10="urn:schemas-microsoft-com:office:word" xmlns:w="http://schemas.openxmlformats.org/wordprocessingml/2006/main" xmlns:w14="http://schemas.microsoft.com/office/word/2010/wordml" xmlns:w15="http://schemas.microsoft.com/office/word/2012/wordml" xmlns:w16cex="http://schemas.microsoft.com/office/word/2018/wordml/cex" xmlns:w16cid="http://schemas.microsoft.com/office/word/2016/wordml/cid" xmlns:w16="http://schemas.microsoft.com/office/word/2018/wordml" xmlns:w16se="http://schemas.microsoft.com/office/word/2015/wordml/symex" xmlns:wpg="http://schemas.microsoft.com/office/word/2010/wordprocessingGroup" xmlns:wpi="http://schemas.microsoft.com/office/word/2010/wordprocessingInk" xmlns:wne="http://schemas.microsoft.com/office/word/2006/wordml" xmlns:wps="http://schemas.microsoft.com/office/word/2010/wordprocessingShape" mc:Ignorable="w14 w15 w16se w16cid w16 w16cex wp14">
   <w:p>
     <w:pPr>
       <w:pStyle w:val="Cabealho"/>
@@ -2728,7 +2864,7 @@
 </file>
 
 <file path=word/numbering.xml><?xml version="1.0" encoding="utf-8"?>
-<w:numbering xmlns:wpc="http://schemas.microsoft.com/office/word/2010/wordprocessingCanvas" xmlns:cx="http://schemas.microsoft.com/office/drawing/2014/chartex" xmlns:cx1="http://schemas.microsoft.com/office/drawing/2015/9/8/chartex" xmlns:cx2="http://schemas.microsoft.com/office/drawing/2015/10/21/chartex" xmlns:cx3="http://schemas.microsoft.com/office/drawing/2016/5/9/chartex" xmlns:cx4="http://schemas.microsoft.com/office/drawing/2016/5/10/chartex" xmlns:cx5="http://schemas.microsoft.com/office/drawing/2016/5/11/chartex" xmlns:cx6="http://schemas.microsoft.com/office/drawing/2016/5/12/chartex" xmlns:cx7="http://schemas.microsoft.com/office/drawing/2016/5/13/chartex" xmlns:cx8="http://schemas.microsoft.com/office/drawing/2016/5/14/chartex" xmlns:mc="http://schemas.openxmlformats.org/markup-compatibility/2006" xmlns:aink="http://schemas.microsoft.com/office/drawing/2016/ink" xmlns:am3d="http://schemas.microsoft.com/office/drawing/2017/model3d" xmlns:o="urn:schemas-microsoft-com:office:office" xmlns:r="http://schemas.openxmlformats.org/officeDocument/2006/relationships" xmlns:m="http://schemas.openxmlformats.org/officeDocument/2006/math" xmlns:v="urn:schemas-microsoft-com:vml" xmlns:wp14="http://schemas.microsoft.com/office/word/2010/wordprocessingDrawing" xmlns:wp="http://schemas.openxmlformats.org/drawingml/2006/wordprocessingDrawing" xmlns:w10="urn:schemas-microsoft-com:office:word" xmlns:w="http://schemas.openxmlformats.org/wordprocessingml/2006/main" xmlns:w14="http://schemas.microsoft.com/office/word/2010/wordml" xmlns:w15="http://schemas.microsoft.com/office/word/2012/wordml" xmlns:w16cid="http://schemas.microsoft.com/office/word/2016/wordml/cid" xmlns:w16se="http://schemas.microsoft.com/office/word/2015/wordml/symex" xmlns:wpg="http://schemas.microsoft.com/office/word/2010/wordprocessingGroup" xmlns:wpi="http://schemas.microsoft.com/office/word/2010/wordprocessingInk" xmlns:wne="http://schemas.microsoft.com/office/word/2006/wordml" xmlns:wps="http://schemas.microsoft.com/office/word/2010/wordprocessingShape" mc:Ignorable="w14 w15 w16se w16cid wp14">
+<w:numbering xmlns:wpc="http://schemas.microsoft.com/office/word/2010/wordprocessingCanvas" xmlns:cx="http://schemas.microsoft.com/office/drawing/2014/chartex" xmlns:cx1="http://schemas.microsoft.com/office/drawing/2015/9/8/chartex" xmlns:cx2="http://schemas.microsoft.com/office/drawing/2015/10/21/chartex" xmlns:cx3="http://schemas.microsoft.com/office/drawing/2016/5/9/chartex" xmlns:cx4="http://schemas.microsoft.com/office/drawing/2016/5/10/chartex" xmlns:cx5="http://schemas.microsoft.com/office/drawing/2016/5/11/chartex" xmlns:cx6="http://schemas.microsoft.com/office/drawing/2016/5/12/chartex" xmlns:cx7="http://schemas.microsoft.com/office/drawing/2016/5/13/chartex" xmlns:cx8="http://schemas.microsoft.com/office/drawing/2016/5/14/chartex" xmlns:mc="http://schemas.openxmlformats.org/markup-compatibility/2006" xmlns:aink="http://schemas.microsoft.com/office/drawing/2016/ink" xmlns:am3d="http://schemas.microsoft.com/office/drawing/2017/model3d" xmlns:o="urn:schemas-microsoft-com:office:office" xmlns:r="http://schemas.openxmlformats.org/officeDocument/2006/relationships" xmlns:m="http://schemas.openxmlformats.org/officeDocument/2006/math" xmlns:v="urn:schemas-microsoft-com:vml" xmlns:wp14="http://schemas.microsoft.com/office/word/2010/wordprocessingDrawing" xmlns:wp="http://schemas.openxmlformats.org/drawingml/2006/wordprocessingDrawing" xmlns:w10="urn:schemas-microsoft-com:office:word" xmlns:w="http://schemas.openxmlformats.org/wordprocessingml/2006/main" xmlns:w14="http://schemas.microsoft.com/office/word/2010/wordml" xmlns:w15="http://schemas.microsoft.com/office/word/2012/wordml" xmlns:w16cex="http://schemas.microsoft.com/office/word/2018/wordml/cex" xmlns:w16cid="http://schemas.microsoft.com/office/word/2016/wordml/cid" xmlns:w16="http://schemas.microsoft.com/office/word/2018/wordml" xmlns:w16se="http://schemas.microsoft.com/office/word/2015/wordml/symex" xmlns:wpg="http://schemas.microsoft.com/office/word/2010/wordprocessingGroup" xmlns:wpi="http://schemas.microsoft.com/office/word/2010/wordprocessingInk" xmlns:wne="http://schemas.microsoft.com/office/word/2006/wordml" xmlns:wps="http://schemas.microsoft.com/office/word/2010/wordprocessingShape" mc:Ignorable="w14 w15 w16se w16cid w16 w16cex wp14">
   <w:abstractNum w:abstractNumId="0" w15:restartNumberingAfterBreak="0">
     <w:nsid w:val="388B5EF9"/>
     <w:multiLevelType w:val="hybridMultilevel"/>
@@ -2980,7 +3116,7 @@
 </file>
 
 <file path=word/styles.xml><?xml version="1.0" encoding="utf-8"?>
-<w:styles xmlns:mc="http://schemas.openxmlformats.org/markup-compatibility/2006" xmlns:r="http://schemas.openxmlformats.org/officeDocument/2006/relationships" xmlns:w="http://schemas.openxmlformats.org/wordprocessingml/2006/main" xmlns:w14="http://schemas.microsoft.com/office/word/2010/wordml" xmlns:w15="http://schemas.microsoft.com/office/word/2012/wordml" xmlns:w16cid="http://schemas.microsoft.com/office/word/2016/wordml/cid" xmlns:w16se="http://schemas.microsoft.com/office/word/2015/wordml/symex" mc:Ignorable="w14 w15 w16se w16cid">
+<w:styles xmlns:mc="http://schemas.openxmlformats.org/markup-compatibility/2006" xmlns:r="http://schemas.openxmlformats.org/officeDocument/2006/relationships" xmlns:w="http://schemas.openxmlformats.org/wordprocessingml/2006/main" xmlns:w14="http://schemas.microsoft.com/office/word/2010/wordml" xmlns:w15="http://schemas.microsoft.com/office/word/2012/wordml" xmlns:w16cex="http://schemas.microsoft.com/office/word/2018/wordml/cex" xmlns:w16cid="http://schemas.microsoft.com/office/word/2016/wordml/cid" xmlns:w16="http://schemas.microsoft.com/office/word/2018/wordml" xmlns:w16se="http://schemas.microsoft.com/office/word/2015/wordml/symex" mc:Ignorable="w14 w15 w16se w16cid w16 w16cex">
   <w:docDefaults>
     <w:rPrDefault>
       <w:rPr>
@@ -4222,7 +4358,7 @@
 </file>
 
 <file path=customXml/itemProps1.xml><?xml version="1.0" encoding="utf-8"?>
-<ds:datastoreItem xmlns:ds="http://schemas.openxmlformats.org/officeDocument/2006/customXml" ds:itemID="{EC7A4ECE-00CB-44A6-BA70-5C56BFD5FF1D}">
+<ds:datastoreItem xmlns:ds="http://schemas.openxmlformats.org/officeDocument/2006/customXml" ds:itemID="{B6846961-CEAB-4106-A01E-08F90ECFC2D7}">
   <ds:schemaRefs>
     <ds:schemaRef ds:uri="http://schemas.openxmlformats.org/officeDocument/2006/bibliography"/>
   </ds:schemaRefs>

</xml_diff>